<commit_message>
Update report with link
</commit_message>
<xml_diff>
--- a/SWE 522 Group G RE Research Report.docx
+++ b/SWE 522 Group G RE Research Report.docx
@@ -3437,7 +3437,29 @@
           <w:szCs w:val="24"/>
           <w:rtl w:val="0"/>
         </w:rPr>
-        <w:t xml:space="preserve">Our implementation, as well as other relevant files, are available online on GitHub.</w:t>
+        <w:t xml:space="preserve">Our implementation, as well as other relevant files, are available online on </w:t>
+      </w:r>
+      <w:hyperlink r:id="rId10">
+        <w:r>
+          <w:rPr>
+            <w:rFonts w:ascii="Times New Roman" w:cs="Times New Roman" w:eastAsia="Times New Roman" w:hAnsi="Times New Roman"/>
+            <w:color w:val="1155cc"/>
+            <w:sz w:val="24"/>
+            <w:szCs w:val="24"/>
+            <w:u w:val="single"/>
+            <w:rtl w:val="0"/>
+          </w:rPr>
+          <w:t xml:space="preserve">GitHub</w:t>
+        </w:r>
+      </w:hyperlink>
+      <w:r>
+        <w:rPr>
+          <w:rFonts w:ascii="Times New Roman" w:cs="Times New Roman" w:eastAsia="Times New Roman" w:hAnsi="Times New Roman"/>
+          <w:sz w:val="24"/>
+          <w:szCs w:val="24"/>
+          <w:rtl w:val="0"/>
+        </w:rPr>
+        <w:t xml:space="preserve">.</w:t>
       </w:r>
       <w:r>
         <w:rPr>
@@ -4027,7 +4049,7 @@
         </w:rPr>
         <w:t xml:space="preserve"> </w:t>
       </w:r>
-      <w:hyperlink r:id="rId10">
+      <w:hyperlink r:id="rId11">
         <w:r>
           <w:rPr>
             <w:rFonts w:ascii="Times New Roman" w:cs="Times New Roman" w:eastAsia="Times New Roman" w:hAnsi="Times New Roman"/>

</xml_diff>